<commit_message>
Updated documentation and fixed .pom problem
</commit_message>
<xml_diff>
--- a/documentation/jmodev_documentation.docx
+++ b/documentation/jmodev_documentation.docx
@@ -246,7 +246,21 @@
           <w:sz w:val="24"/>
           <w:szCs w:val="24"/>
         </w:rPr>
-        <w:t xml:space="preserve">.  Read the confusing points section of this document if you get stuck.  I recommend leaving </w:t>
+        <w:t xml:space="preserve">.  Read the </w:t>
+      </w:r>
+      <w:r>
+        <w:rPr>
+          <w:sz w:val="24"/>
+          <w:szCs w:val="24"/>
+        </w:rPr>
+        <w:t xml:space="preserve">helpful tips section </w:t>
+      </w:r>
+      <w:r>
+        <w:rPr>
+          <w:sz w:val="24"/>
+          <w:szCs w:val="24"/>
+        </w:rPr>
+        <w:t xml:space="preserve">of this document if you get stuck.  I recommend leaving </w:t>
       </w:r>
       <w:proofErr w:type="spellStart"/>
       <w:r>
@@ -2037,7 +2051,7 @@
           <w:sz w:val="36"/>
           <w:szCs w:val="36"/>
         </w:rPr>
-        <w:t>Confusing Points</w:t>
+        <w:t>Helpful Tips</w:t>
       </w:r>
     </w:p>
     <w:p>
@@ -2053,6 +2067,548 @@
           <w:szCs w:val="24"/>
         </w:rPr>
         <w:t xml:space="preserve">As a preface, like many </w:t>
+      </w:r>
+      <w:r>
+        <w:rPr>
+          <w:sz w:val="24"/>
+          <w:szCs w:val="24"/>
+        </w:rPr>
+        <w:t xml:space="preserve">undergrad research projects, this is largely unstructured.  I did not have a comprehensive idea on how I wanted the </w:t>
+      </w:r>
+      <w:r>
+        <w:rPr>
+          <w:sz w:val="24"/>
+          <w:szCs w:val="24"/>
+        </w:rPr>
+        <w:t xml:space="preserve">project to </w:t>
+      </w:r>
+      <w:proofErr w:type="gramStart"/>
+      <w:r>
+        <w:rPr>
+          <w:sz w:val="24"/>
+          <w:szCs w:val="24"/>
+        </w:rPr>
+        <w:t>look</w:t>
+      </w:r>
+      <w:proofErr w:type="gramEnd"/>
+      <w:r>
+        <w:rPr>
+          <w:sz w:val="24"/>
+          <w:szCs w:val="24"/>
+        </w:rPr>
+        <w:t xml:space="preserve"> at the start of my research, nor did I really know what the people I was working for would want me to for it.  This means that the project is way less organized than it could be, and although I have put time and effort into refactoring things and trying to make them </w:t>
+      </w:r>
+      <w:proofErr w:type="gramStart"/>
+      <w:r>
+        <w:rPr>
+          <w:sz w:val="24"/>
+          <w:szCs w:val="24"/>
+        </w:rPr>
+        <w:t>more clean and understandable</w:t>
+      </w:r>
+      <w:proofErr w:type="gramEnd"/>
+      <w:r>
+        <w:rPr>
+          <w:sz w:val="24"/>
+          <w:szCs w:val="24"/>
+        </w:rPr>
+        <w:t xml:space="preserve"> (and better to code with too), </w:t>
+      </w:r>
+      <w:r>
+        <w:rPr>
+          <w:sz w:val="24"/>
+          <w:szCs w:val="24"/>
+        </w:rPr>
+        <w:t>schoolwork and life both are real things that took away from my time to do this.  There are obvious improvements to make, but they take time.  If you</w:t>
+      </w:r>
+      <w:r>
+        <w:rPr>
+          <w:sz w:val="24"/>
+          <w:szCs w:val="24"/>
+        </w:rPr>
+        <w:t xml:space="preserve"> see an obvious improvement, please go </w:t>
+      </w:r>
+      <w:proofErr w:type="gramStart"/>
+      <w:r>
+        <w:rPr>
+          <w:sz w:val="24"/>
+          <w:szCs w:val="24"/>
+        </w:rPr>
+        <w:t>ahead</w:t>
+      </w:r>
+      <w:proofErr w:type="gramEnd"/>
+      <w:r>
+        <w:rPr>
+          <w:sz w:val="24"/>
+          <w:szCs w:val="24"/>
+        </w:rPr>
+        <w:t xml:space="preserve"> and make it, as I hope that this will be a research project that </w:t>
+      </w:r>
+      <w:r>
+        <w:rPr>
+          <w:sz w:val="24"/>
+          <w:szCs w:val="24"/>
+        </w:rPr>
+        <w:t>interests JMU students to come.</w:t>
+      </w:r>
+    </w:p>
+    <w:p>
+      <w:pPr>
+        <w:pStyle w:val="ListParagraph"/>
+        <w:numPr>
+          <w:ilvl w:val="0"/>
+          <w:numId w:val="5"/>
+        </w:numPr>
+        <w:rPr>
+          <w:sz w:val="24"/>
+          <w:szCs w:val="24"/>
+        </w:rPr>
+      </w:pPr>
+      <w:proofErr w:type="spellStart"/>
+      <w:r>
+        <w:rPr>
+          <w:sz w:val="24"/>
+          <w:szCs w:val="24"/>
+        </w:rPr>
+        <w:t>ODEView</w:t>
+      </w:r>
+      <w:proofErr w:type="spellEnd"/>
+      <w:r>
+        <w:rPr>
+          <w:sz w:val="24"/>
+          <w:szCs w:val="24"/>
+        </w:rPr>
+        <w:t xml:space="preserve"> has altogether too much functionality, so when it comes to understanding how it works, I would start by reading </w:t>
+      </w:r>
+      <w:r>
+        <w:rPr>
+          <w:sz w:val="24"/>
+          <w:szCs w:val="24"/>
+        </w:rPr>
+        <w:t>the constructor</w:t>
+      </w:r>
+      <w:r>
+        <w:rPr>
+          <w:sz w:val="24"/>
+          <w:szCs w:val="24"/>
+        </w:rPr>
+        <w:t xml:space="preserve"> and understanding what’s going on there, then </w:t>
+      </w:r>
+      <w:r>
+        <w:rPr>
+          <w:sz w:val="24"/>
+          <w:szCs w:val="24"/>
+        </w:rPr>
+        <w:t>reading each method</w:t>
+      </w:r>
+      <w:r>
+        <w:rPr>
+          <w:sz w:val="24"/>
+          <w:szCs w:val="24"/>
+        </w:rPr>
+        <w:t xml:space="preserve"> that it calls</w:t>
+      </w:r>
+      <w:r>
+        <w:rPr>
+          <w:sz w:val="24"/>
+          <w:szCs w:val="24"/>
+        </w:rPr>
+        <w:t xml:space="preserve"> after to understand that.</w:t>
+      </w:r>
+    </w:p>
+    <w:p>
+      <w:pPr>
+        <w:pStyle w:val="ListParagraph"/>
+        <w:numPr>
+          <w:ilvl w:val="0"/>
+          <w:numId w:val="5"/>
+        </w:numPr>
+        <w:rPr>
+          <w:sz w:val="24"/>
+          <w:szCs w:val="24"/>
+        </w:rPr>
+      </w:pPr>
+      <w:r>
+        <w:rPr>
+          <w:sz w:val="24"/>
+          <w:szCs w:val="24"/>
+        </w:rPr>
+        <w:t>Let it be known that event handling in this project is altogether inconsistent</w:t>
+      </w:r>
+      <w:r>
+        <w:rPr>
+          <w:sz w:val="24"/>
+          <w:szCs w:val="24"/>
+        </w:rPr>
+        <w:t>.  If you find an easy way to improve this, please do.</w:t>
+      </w:r>
+    </w:p>
+    <w:p>
+      <w:pPr>
+        <w:pStyle w:val="ListParagraph"/>
+        <w:numPr>
+          <w:ilvl w:val="0"/>
+          <w:numId w:val="5"/>
+        </w:numPr>
+        <w:rPr>
+          <w:sz w:val="24"/>
+          <w:szCs w:val="24"/>
+        </w:rPr>
+      </w:pPr>
+      <w:r>
+        <w:rPr>
+          <w:sz w:val="24"/>
+          <w:szCs w:val="24"/>
+        </w:rPr>
+        <w:t>If you’re still confused about</w:t>
+      </w:r>
+      <w:r>
+        <w:rPr>
+          <w:sz w:val="24"/>
+          <w:szCs w:val="24"/>
+        </w:rPr>
+        <w:t xml:space="preserve"> </w:t>
+      </w:r>
+      <w:proofErr w:type="spellStart"/>
+      <w:r>
+        <w:rPr>
+          <w:sz w:val="24"/>
+          <w:szCs w:val="24"/>
+        </w:rPr>
+        <w:t>ODEView</w:t>
+      </w:r>
+      <w:proofErr w:type="spellEnd"/>
+      <w:r>
+        <w:rPr>
+          <w:sz w:val="24"/>
+          <w:szCs w:val="24"/>
+        </w:rPr>
+        <w:t xml:space="preserve"> after reading through everything</w:t>
+      </w:r>
+      <w:r>
+        <w:rPr>
+          <w:sz w:val="24"/>
+          <w:szCs w:val="24"/>
+        </w:rPr>
+        <w:t>, p</w:t>
+      </w:r>
+      <w:r>
+        <w:rPr>
+          <w:sz w:val="24"/>
+          <w:szCs w:val="24"/>
+        </w:rPr>
+        <w:t xml:space="preserve">lease talk to Professor Lam or </w:t>
+      </w:r>
+      <w:r>
+        <w:rPr>
+          <w:sz w:val="24"/>
+          <w:szCs w:val="24"/>
+        </w:rPr>
+        <w:t>reach out to me to understand what’s going on.</w:t>
+      </w:r>
+    </w:p>
+    <w:p>
+      <w:pPr>
+        <w:pStyle w:val="ListParagraph"/>
+        <w:numPr>
+          <w:ilvl w:val="0"/>
+          <w:numId w:val="5"/>
+        </w:numPr>
+        <w:rPr>
+          <w:sz w:val="24"/>
+          <w:szCs w:val="24"/>
+        </w:rPr>
+      </w:pPr>
+      <w:r>
+        <w:rPr>
+          <w:sz w:val="24"/>
+          <w:szCs w:val="24"/>
+        </w:rPr>
+        <w:t>If for whatever reason your program isn’t running, check your dependencies.</w:t>
+      </w:r>
+    </w:p>
+    <w:p>
+      <w:pPr>
+        <w:pStyle w:val="ListParagraph"/>
+        <w:numPr>
+          <w:ilvl w:val="0"/>
+          <w:numId w:val="5"/>
+        </w:numPr>
+        <w:rPr>
+          <w:sz w:val="24"/>
+          <w:szCs w:val="24"/>
+        </w:rPr>
+      </w:pPr>
+      <w:proofErr w:type="gramStart"/>
+      <w:r>
+        <w:rPr>
+          <w:sz w:val="24"/>
+          <w:szCs w:val="24"/>
+        </w:rPr>
+        <w:t>Like</w:t>
+      </w:r>
+      <w:proofErr w:type="gramEnd"/>
+      <w:r>
+        <w:rPr>
+          <w:sz w:val="24"/>
+          <w:szCs w:val="24"/>
+        </w:rPr>
+        <w:t xml:space="preserve"> mentioned earlier, if you are unfamiliar with using actions in </w:t>
+      </w:r>
+      <w:proofErr w:type="spellStart"/>
+      <w:r>
+        <w:rPr>
+          <w:sz w:val="24"/>
+          <w:szCs w:val="24"/>
+        </w:rPr>
+        <w:t>menuBars</w:t>
+      </w:r>
+      <w:proofErr w:type="spellEnd"/>
+      <w:r>
+        <w:rPr>
+          <w:sz w:val="24"/>
+          <w:szCs w:val="24"/>
+        </w:rPr>
+        <w:t xml:space="preserve"> talk to </w:t>
+      </w:r>
+      <w:proofErr w:type="gramStart"/>
+      <w:r>
+        <w:rPr>
+          <w:sz w:val="24"/>
+          <w:szCs w:val="24"/>
+        </w:rPr>
+        <w:t>professor</w:t>
+      </w:r>
+      <w:proofErr w:type="gramEnd"/>
+      <w:r>
+        <w:rPr>
+          <w:sz w:val="24"/>
+          <w:szCs w:val="24"/>
+        </w:rPr>
+        <w:t xml:space="preserve"> Bernstein or read up on them.</w:t>
+      </w:r>
+    </w:p>
+    <w:p>
+      <w:pPr>
+        <w:rPr>
+          <w:sz w:val="24"/>
+          <w:szCs w:val="24"/>
+        </w:rPr>
+      </w:pPr>
+    </w:p>
+    <w:p>
+      <w:pPr>
+        <w:jc w:val="center"/>
+        <w:rPr>
+          <w:sz w:val="36"/>
+          <w:szCs w:val="36"/>
+        </w:rPr>
+      </w:pPr>
+      <w:r>
+        <w:rPr>
+          <w:sz w:val="36"/>
+          <w:szCs w:val="36"/>
+        </w:rPr>
+        <w:lastRenderedPageBreak/>
+        <w:t>What should I do Next?</w:t>
+      </w:r>
+    </w:p>
+    <w:p>
+      <w:pPr>
+        <w:rPr>
+          <w:sz w:val="24"/>
+          <w:szCs w:val="24"/>
+        </w:rPr>
+      </w:pPr>
+      <w:r>
+        <w:rPr>
+          <w:sz w:val="24"/>
+          <w:szCs w:val="24"/>
+        </w:rPr>
+        <w:t xml:space="preserve">There is a lot to improve with this project.  Currently the parsing capabilities are put into </w:t>
+      </w:r>
+      <w:proofErr w:type="spellStart"/>
+      <w:r>
+        <w:rPr>
+          <w:sz w:val="24"/>
+          <w:szCs w:val="24"/>
+        </w:rPr>
+        <w:t>ODEView</w:t>
+      </w:r>
+      <w:proofErr w:type="spellEnd"/>
+      <w:r>
+        <w:rPr>
+          <w:sz w:val="24"/>
+          <w:szCs w:val="24"/>
+        </w:rPr>
+        <w:t>.  If you wanted to separate that into a different class hierarchy so students could easily define new parsers for existing ODEs that would be an admirable goal.</w:t>
+      </w:r>
+      <w:r>
+        <w:rPr>
+          <w:sz w:val="24"/>
+          <w:szCs w:val="24"/>
+        </w:rPr>
+        <w:br/>
+      </w:r>
+      <w:r>
+        <w:rPr>
+          <w:sz w:val="24"/>
+          <w:szCs w:val="24"/>
+        </w:rPr>
+        <w:br/>
+        <w:t xml:space="preserve">One of the most important things with this project is SPEED.  It has not been explored as to </w:t>
+      </w:r>
+      <w:proofErr w:type="gramStart"/>
+      <w:r>
+        <w:rPr>
+          <w:sz w:val="24"/>
+          <w:szCs w:val="24"/>
+        </w:rPr>
+        <w:t>whether or not</w:t>
+      </w:r>
+      <w:proofErr w:type="gramEnd"/>
+      <w:r>
+        <w:rPr>
+          <w:sz w:val="24"/>
+          <w:szCs w:val="24"/>
+        </w:rPr>
+        <w:t xml:space="preserve"> parallelism </w:t>
+      </w:r>
+      <w:r>
+        <w:rPr>
+          <w:sz w:val="24"/>
+          <w:szCs w:val="24"/>
+        </w:rPr>
+        <w:t>could be used to speed this up.</w:t>
+      </w:r>
+    </w:p>
+    <w:p>
+      <w:pPr>
+        <w:rPr>
+          <w:sz w:val="24"/>
+          <w:szCs w:val="24"/>
+        </w:rPr>
+      </w:pPr>
+    </w:p>
+    <w:p>
+      <w:pPr>
+        <w:rPr>
+          <w:sz w:val="24"/>
+          <w:szCs w:val="24"/>
+        </w:rPr>
+      </w:pPr>
+      <w:r>
+        <w:rPr>
+          <w:sz w:val="24"/>
+          <w:szCs w:val="24"/>
+        </w:rPr>
+        <w:t xml:space="preserve">Another good idea is improving precision.  This would probably require extending one of </w:t>
+      </w:r>
+      <w:proofErr w:type="spellStart"/>
+      <w:r>
+        <w:rPr>
+          <w:sz w:val="24"/>
+          <w:szCs w:val="24"/>
+        </w:rPr>
+        <w:t>jFreeC</w:t>
+      </w:r>
+      <w:r>
+        <w:rPr>
+          <w:sz w:val="24"/>
+          <w:szCs w:val="24"/>
+        </w:rPr>
+        <w:t>h</w:t>
+      </w:r>
+      <w:r>
+        <w:rPr>
+          <w:sz w:val="24"/>
+          <w:szCs w:val="24"/>
+        </w:rPr>
+        <w:t>art’s</w:t>
+      </w:r>
+      <w:proofErr w:type="spellEnd"/>
+      <w:r>
+        <w:rPr>
+          <w:sz w:val="24"/>
+          <w:szCs w:val="24"/>
+        </w:rPr>
+        <w:t xml:space="preserve"> classes to implement, but </w:t>
+      </w:r>
+      <w:r>
+        <w:rPr>
+          <w:sz w:val="24"/>
+          <w:szCs w:val="24"/>
+        </w:rPr>
+        <w:t>creating high precision charts can be very important, especially for</w:t>
+      </w:r>
+      <w:r>
+        <w:rPr>
+          <w:sz w:val="24"/>
+          <w:szCs w:val="24"/>
+        </w:rPr>
+        <w:t xml:space="preserve"> doing precise things like displaying errors.</w:t>
+      </w:r>
+    </w:p>
+    <w:p>
+      <w:pPr>
+        <w:rPr>
+          <w:sz w:val="24"/>
+          <w:szCs w:val="24"/>
+        </w:rPr>
+      </w:pPr>
+    </w:p>
+    <w:p>
+      <w:pPr>
+        <w:rPr>
+          <w:sz w:val="24"/>
+          <w:szCs w:val="24"/>
+        </w:rPr>
+      </w:pPr>
+      <w:proofErr w:type="spellStart"/>
+      <w:r>
+        <w:rPr>
+          <w:sz w:val="24"/>
+          <w:szCs w:val="24"/>
+        </w:rPr>
+        <w:t>jFreeChart’s</w:t>
+      </w:r>
+      <w:proofErr w:type="spellEnd"/>
+      <w:r>
+        <w:rPr>
+          <w:sz w:val="24"/>
+          <w:szCs w:val="24"/>
+        </w:rPr>
+        <w:t xml:space="preserve"> UI is currently quite lackluster.  It has some basic features in context menus, but it could really </w:t>
+      </w:r>
+      <w:proofErr w:type="gramStart"/>
+      <w:r>
+        <w:rPr>
+          <w:sz w:val="24"/>
+          <w:szCs w:val="24"/>
+        </w:rPr>
+        <w:t>use</w:t>
+      </w:r>
+      <w:proofErr w:type="gramEnd"/>
+      <w:r>
+        <w:rPr>
+          <w:sz w:val="24"/>
+          <w:szCs w:val="24"/>
+        </w:rPr>
+        <w:t xml:space="preserve"> more to interact with.  If you wanted to get more into UI design, you could try to </w:t>
+      </w:r>
+      <w:r>
+        <w:rPr>
+          <w:sz w:val="24"/>
+          <w:szCs w:val="24"/>
+        </w:rPr>
+        <w:t xml:space="preserve">clean up the GUI and make it more accessible.  Also, the java swing GUIs are by default, run on a single thread.  This means that they can slow down when there are a lot of things interacting with it at the same time.  Reaching out to use a different GUI could be </w:t>
+      </w:r>
+      <w:r>
+        <w:rPr>
+          <w:sz w:val="24"/>
+          <w:szCs w:val="24"/>
+        </w:rPr>
+        <w:t>worth doing if that is something that you think of.</w:t>
       </w:r>
     </w:p>
     <w:sectPr>
@@ -2068,6 +2624,119 @@
 <file path=word/numbering.xml><?xml version="1.0" encoding="utf-8"?>
 <w:numbering xmlns:wpc="http://schemas.microsoft.com/office/word/2010/wordprocessingCanvas" xmlns:cx="http://schemas.microsoft.com/office/drawing/2014/chartex" xmlns:cx1="http://schemas.microsoft.com/office/drawing/2015/9/8/chartex" xmlns:cx2="http://schemas.microsoft.com/office/drawing/2015/10/21/chartex" xmlns:cx3="http://schemas.microsoft.com/office/drawing/2016/5/9/chartex" xmlns:cx4="http://schemas.microsoft.com/office/drawing/2016/5/10/chartex" xmlns:cx5="http://schemas.microsoft.com/office/drawing/2016/5/11/chartex" xmlns:cx6="http://schemas.microsoft.com/office/drawing/2016/5/12/chartex" xmlns:cx7="http://schemas.microsoft.com/office/drawing/2016/5/13/chartex" xmlns:cx8="http://schemas.microsoft.com/office/drawing/2016/5/14/chartex" xmlns:mc="http://schemas.openxmlformats.org/markup-compatibility/2006" xmlns:aink="http://schemas.microsoft.com/office/drawing/2016/ink" xmlns:am3d="http://schemas.microsoft.com/office/drawing/2017/model3d" xmlns:o="urn:schemas-microsoft-com:office:office" xmlns:oel="http://schemas.microsoft.com/office/2019/extlst" xmlns:r="http://schemas.openxmlformats.org/officeDocument/2006/relationships" xmlns:m="http://schemas.openxmlformats.org/officeDocument/2006/math" xmlns:v="urn:schemas-microsoft-com:vml" xmlns:wp14="http://schemas.microsoft.com/office/word/2010/wordprocessingDrawing" xmlns:wp="http://schemas.openxmlformats.org/drawingml/2006/wordprocessingDrawing" xmlns:w10="urn:schemas-microsoft-com:office:word" xmlns:w="http://schemas.openxmlformats.org/wordprocessingml/2006/main" xmlns:w14="http://schemas.microsoft.com/office/word/2010/wordml" xmlns:w15="http://schemas.microsoft.com/office/word/2012/wordml" xmlns:w16cex="http://schemas.microsoft.com/office/word/2018/wordml/cex" xmlns:w16cid="http://schemas.microsoft.com/office/word/2016/wordml/cid" xmlns:w16="http://schemas.microsoft.com/office/word/2018/wordml" xmlns:w16sdtdh="http://schemas.microsoft.com/office/word/2020/wordml/sdtdatahash" xmlns:w16se="http://schemas.microsoft.com/office/word/2015/wordml/symex" xmlns:wpg="http://schemas.microsoft.com/office/word/2010/wordprocessingGroup" xmlns:wpi="http://schemas.microsoft.com/office/word/2010/wordprocessingInk" xmlns:wne="http://schemas.microsoft.com/office/word/2006/wordml" xmlns:wps="http://schemas.microsoft.com/office/word/2010/wordprocessingShape" mc:Ignorable="w14 w15 w16se w16cid w16 w16cex w16sdtdh wp14">
   <w:abstractNum w:abstractNumId="0" w15:restartNumberingAfterBreak="0">
+    <w:nsid w:val="1D4D467A"/>
+    <w:multiLevelType w:val="hybridMultilevel"/>
+    <w:tmpl w:val="D6BED5D0"/>
+    <w:lvl w:ilvl="0" w:tplc="04090001">
+      <w:start w:val="1"/>
+      <w:numFmt w:val="bullet"/>
+      <w:lvlText w:val=""/>
+      <w:lvlJc w:val="left"/>
+      <w:pPr>
+        <w:ind w:left="1440" w:hanging="360"/>
+      </w:pPr>
+      <w:rPr>
+        <w:rFonts w:ascii="Symbol" w:hAnsi="Symbol" w:hint="default"/>
+      </w:rPr>
+    </w:lvl>
+    <w:lvl w:ilvl="1" w:tplc="04090003" w:tentative="1">
+      <w:start w:val="1"/>
+      <w:numFmt w:val="bullet"/>
+      <w:lvlText w:val="o"/>
+      <w:lvlJc w:val="left"/>
+      <w:pPr>
+        <w:ind w:left="2160" w:hanging="360"/>
+      </w:pPr>
+      <w:rPr>
+        <w:rFonts w:ascii="Courier New" w:hAnsi="Courier New" w:cs="Courier New" w:hint="default"/>
+      </w:rPr>
+    </w:lvl>
+    <w:lvl w:ilvl="2" w:tplc="04090005" w:tentative="1">
+      <w:start w:val="1"/>
+      <w:numFmt w:val="bullet"/>
+      <w:lvlText w:val=""/>
+      <w:lvlJc w:val="left"/>
+      <w:pPr>
+        <w:ind w:left="2880" w:hanging="360"/>
+      </w:pPr>
+      <w:rPr>
+        <w:rFonts w:ascii="Wingdings" w:hAnsi="Wingdings" w:hint="default"/>
+      </w:rPr>
+    </w:lvl>
+    <w:lvl w:ilvl="3" w:tplc="04090001" w:tentative="1">
+      <w:start w:val="1"/>
+      <w:numFmt w:val="bullet"/>
+      <w:lvlText w:val=""/>
+      <w:lvlJc w:val="left"/>
+      <w:pPr>
+        <w:ind w:left="3600" w:hanging="360"/>
+      </w:pPr>
+      <w:rPr>
+        <w:rFonts w:ascii="Symbol" w:hAnsi="Symbol" w:hint="default"/>
+      </w:rPr>
+    </w:lvl>
+    <w:lvl w:ilvl="4" w:tplc="04090003" w:tentative="1">
+      <w:start w:val="1"/>
+      <w:numFmt w:val="bullet"/>
+      <w:lvlText w:val="o"/>
+      <w:lvlJc w:val="left"/>
+      <w:pPr>
+        <w:ind w:left="4320" w:hanging="360"/>
+      </w:pPr>
+      <w:rPr>
+        <w:rFonts w:ascii="Courier New" w:hAnsi="Courier New" w:cs="Courier New" w:hint="default"/>
+      </w:rPr>
+    </w:lvl>
+    <w:lvl w:ilvl="5" w:tplc="04090005" w:tentative="1">
+      <w:start w:val="1"/>
+      <w:numFmt w:val="bullet"/>
+      <w:lvlText w:val=""/>
+      <w:lvlJc w:val="left"/>
+      <w:pPr>
+        <w:ind w:left="5040" w:hanging="360"/>
+      </w:pPr>
+      <w:rPr>
+        <w:rFonts w:ascii="Wingdings" w:hAnsi="Wingdings" w:hint="default"/>
+      </w:rPr>
+    </w:lvl>
+    <w:lvl w:ilvl="6" w:tplc="04090001" w:tentative="1">
+      <w:start w:val="1"/>
+      <w:numFmt w:val="bullet"/>
+      <w:lvlText w:val=""/>
+      <w:lvlJc w:val="left"/>
+      <w:pPr>
+        <w:ind w:left="5760" w:hanging="360"/>
+      </w:pPr>
+      <w:rPr>
+        <w:rFonts w:ascii="Symbol" w:hAnsi="Symbol" w:hint="default"/>
+      </w:rPr>
+    </w:lvl>
+    <w:lvl w:ilvl="7" w:tplc="04090003" w:tentative="1">
+      <w:start w:val="1"/>
+      <w:numFmt w:val="bullet"/>
+      <w:lvlText w:val="o"/>
+      <w:lvlJc w:val="left"/>
+      <w:pPr>
+        <w:ind w:left="6480" w:hanging="360"/>
+      </w:pPr>
+      <w:rPr>
+        <w:rFonts w:ascii="Courier New" w:hAnsi="Courier New" w:cs="Courier New" w:hint="default"/>
+      </w:rPr>
+    </w:lvl>
+    <w:lvl w:ilvl="8" w:tplc="04090005" w:tentative="1">
+      <w:start w:val="1"/>
+      <w:numFmt w:val="bullet"/>
+      <w:lvlText w:val=""/>
+      <w:lvlJc w:val="left"/>
+      <w:pPr>
+        <w:ind w:left="7200" w:hanging="360"/>
+      </w:pPr>
+      <w:rPr>
+        <w:rFonts w:ascii="Wingdings" w:hAnsi="Wingdings" w:hint="default"/>
+      </w:rPr>
+    </w:lvl>
+  </w:abstractNum>
+  <w:abstractNum w:abstractNumId="1" w15:restartNumberingAfterBreak="0">
     <w:nsid w:val="3CE54B3F"/>
     <w:multiLevelType w:val="hybridMultilevel"/>
     <w:tmpl w:val="E5684B3C"/>
@@ -2156,7 +2825,7 @@
       </w:pPr>
     </w:lvl>
   </w:abstractNum>
-  <w:abstractNum w:abstractNumId="1" w15:restartNumberingAfterBreak="0">
+  <w:abstractNum w:abstractNumId="2" w15:restartNumberingAfterBreak="0">
     <w:nsid w:val="41DA050A"/>
     <w:multiLevelType w:val="hybridMultilevel"/>
     <w:tmpl w:val="1E6A4144"/>
@@ -2245,7 +2914,120 @@
       </w:pPr>
     </w:lvl>
   </w:abstractNum>
-  <w:abstractNum w:abstractNumId="2" w15:restartNumberingAfterBreak="0">
+  <w:abstractNum w:abstractNumId="3" w15:restartNumberingAfterBreak="0">
+    <w:nsid w:val="49F33AFF"/>
+    <w:multiLevelType w:val="hybridMultilevel"/>
+    <w:tmpl w:val="364EC318"/>
+    <w:lvl w:ilvl="0" w:tplc="04090001">
+      <w:start w:val="1"/>
+      <w:numFmt w:val="bullet"/>
+      <w:lvlText w:val=""/>
+      <w:lvlJc w:val="left"/>
+      <w:pPr>
+        <w:ind w:left="720" w:hanging="360"/>
+      </w:pPr>
+      <w:rPr>
+        <w:rFonts w:ascii="Symbol" w:hAnsi="Symbol" w:hint="default"/>
+      </w:rPr>
+    </w:lvl>
+    <w:lvl w:ilvl="1" w:tplc="04090003" w:tentative="1">
+      <w:start w:val="1"/>
+      <w:numFmt w:val="bullet"/>
+      <w:lvlText w:val="o"/>
+      <w:lvlJc w:val="left"/>
+      <w:pPr>
+        <w:ind w:left="1440" w:hanging="360"/>
+      </w:pPr>
+      <w:rPr>
+        <w:rFonts w:ascii="Courier New" w:hAnsi="Courier New" w:cs="Courier New" w:hint="default"/>
+      </w:rPr>
+    </w:lvl>
+    <w:lvl w:ilvl="2" w:tplc="04090005" w:tentative="1">
+      <w:start w:val="1"/>
+      <w:numFmt w:val="bullet"/>
+      <w:lvlText w:val=""/>
+      <w:lvlJc w:val="left"/>
+      <w:pPr>
+        <w:ind w:left="2160" w:hanging="360"/>
+      </w:pPr>
+      <w:rPr>
+        <w:rFonts w:ascii="Wingdings" w:hAnsi="Wingdings" w:hint="default"/>
+      </w:rPr>
+    </w:lvl>
+    <w:lvl w:ilvl="3" w:tplc="04090001" w:tentative="1">
+      <w:start w:val="1"/>
+      <w:numFmt w:val="bullet"/>
+      <w:lvlText w:val=""/>
+      <w:lvlJc w:val="left"/>
+      <w:pPr>
+        <w:ind w:left="2880" w:hanging="360"/>
+      </w:pPr>
+      <w:rPr>
+        <w:rFonts w:ascii="Symbol" w:hAnsi="Symbol" w:hint="default"/>
+      </w:rPr>
+    </w:lvl>
+    <w:lvl w:ilvl="4" w:tplc="04090003" w:tentative="1">
+      <w:start w:val="1"/>
+      <w:numFmt w:val="bullet"/>
+      <w:lvlText w:val="o"/>
+      <w:lvlJc w:val="left"/>
+      <w:pPr>
+        <w:ind w:left="3600" w:hanging="360"/>
+      </w:pPr>
+      <w:rPr>
+        <w:rFonts w:ascii="Courier New" w:hAnsi="Courier New" w:cs="Courier New" w:hint="default"/>
+      </w:rPr>
+    </w:lvl>
+    <w:lvl w:ilvl="5" w:tplc="04090005" w:tentative="1">
+      <w:start w:val="1"/>
+      <w:numFmt w:val="bullet"/>
+      <w:lvlText w:val=""/>
+      <w:lvlJc w:val="left"/>
+      <w:pPr>
+        <w:ind w:left="4320" w:hanging="360"/>
+      </w:pPr>
+      <w:rPr>
+        <w:rFonts w:ascii="Wingdings" w:hAnsi="Wingdings" w:hint="default"/>
+      </w:rPr>
+    </w:lvl>
+    <w:lvl w:ilvl="6" w:tplc="04090001" w:tentative="1">
+      <w:start w:val="1"/>
+      <w:numFmt w:val="bullet"/>
+      <w:lvlText w:val=""/>
+      <w:lvlJc w:val="left"/>
+      <w:pPr>
+        <w:ind w:left="5040" w:hanging="360"/>
+      </w:pPr>
+      <w:rPr>
+        <w:rFonts w:ascii="Symbol" w:hAnsi="Symbol" w:hint="default"/>
+      </w:rPr>
+    </w:lvl>
+    <w:lvl w:ilvl="7" w:tplc="04090003" w:tentative="1">
+      <w:start w:val="1"/>
+      <w:numFmt w:val="bullet"/>
+      <w:lvlText w:val="o"/>
+      <w:lvlJc w:val="left"/>
+      <w:pPr>
+        <w:ind w:left="5760" w:hanging="360"/>
+      </w:pPr>
+      <w:rPr>
+        <w:rFonts w:ascii="Courier New" w:hAnsi="Courier New" w:cs="Courier New" w:hint="default"/>
+      </w:rPr>
+    </w:lvl>
+    <w:lvl w:ilvl="8" w:tplc="04090005" w:tentative="1">
+      <w:start w:val="1"/>
+      <w:numFmt w:val="bullet"/>
+      <w:lvlText w:val=""/>
+      <w:lvlJc w:val="left"/>
+      <w:pPr>
+        <w:ind w:left="6480" w:hanging="360"/>
+      </w:pPr>
+      <w:rPr>
+        <w:rFonts w:ascii="Wingdings" w:hAnsi="Wingdings" w:hint="default"/>
+      </w:rPr>
+    </w:lvl>
+  </w:abstractNum>
+  <w:abstractNum w:abstractNumId="4" w15:restartNumberingAfterBreak="0">
     <w:nsid w:val="638074D1"/>
     <w:multiLevelType w:val="hybridMultilevel"/>
     <w:tmpl w:val="9914298C"/>
@@ -2359,13 +3141,19 @@
     </w:lvl>
   </w:abstractNum>
   <w:num w:numId="1" w16cid:durableId="1906335843">
+    <w:abstractNumId w:val="1"/>
+  </w:num>
+  <w:num w:numId="2" w16cid:durableId="1637297511">
+    <w:abstractNumId w:val="2"/>
+  </w:num>
+  <w:num w:numId="3" w16cid:durableId="1926840246">
+    <w:abstractNumId w:val="4"/>
+  </w:num>
+  <w:num w:numId="4" w16cid:durableId="742064621">
     <w:abstractNumId w:val="0"/>
   </w:num>
-  <w:num w:numId="2" w16cid:durableId="1637297511">
-    <w:abstractNumId w:val="1"/>
-  </w:num>
-  <w:num w:numId="3" w16cid:durableId="1926840246">
-    <w:abstractNumId w:val="2"/>
+  <w:num w:numId="5" w16cid:durableId="157500088">
+    <w:abstractNumId w:val="3"/>
   </w:num>
 </w:numbering>
 </file>
@@ -2772,6 +3560,7 @@
   <w:style w:type="character" w:default="1" w:styleId="DefaultParagraphFont">
     <w:name w:val="Default Paragraph Font"/>
     <w:uiPriority w:val="1"/>
+    <w:semiHidden/>
     <w:unhideWhenUsed/>
   </w:style>
   <w:style w:type="table" w:default="1" w:styleId="TableNormal">

</xml_diff>